<commit_message>
Login Member page resolved
</commit_message>
<xml_diff>
--- a/Table Schema and Codes/Online Library Table SQL codes.txt.docx
+++ b/Table Schema and Codes/Online Library Table SQL codes.txt.docx
@@ -292,6 +292,12 @@
       </w:r>
       <w:proofErr w:type="spellEnd"/>
       <w:r>
+        <w:t xml:space="preserve"> </w:t>
+      </w:r>
+      <w:r>
+        <w:t>primary key</w:t>
+      </w:r>
+      <w:r>
         <w:t>,</w:t>
       </w:r>
     </w:p>
@@ -312,6 +318,7 @@
       <w:r>
         <w:t xml:space="preserve">    Genre </w:t>
       </w:r>
+      <w:bookmarkStart w:id="0" w:name="_GoBack"/>
       <w:proofErr w:type="gramStart"/>
       <w:r>
         <w:t>varchar(</w:t>
@@ -320,6 +327,7 @@
       <w:r>
         <w:t>20),</w:t>
       </w:r>
+      <w:bookmarkEnd w:id="0"/>
     </w:p>
     <w:p>
       <w:r>
@@ -360,27 +368,7 @@
         <w:t xml:space="preserve">    Format varchar (20),</w:t>
       </w:r>
     </w:p>
-    <w:p>
-      <w:r>
-        <w:t xml:space="preserve">    </w:t>
-      </w:r>
-      <w:proofErr w:type="gramStart"/>
-      <w:r>
-        <w:t>primary</w:t>
-      </w:r>
-      <w:proofErr w:type="gramEnd"/>
-      <w:r>
-        <w:t xml:space="preserve"> key(</w:t>
-      </w:r>
-      <w:proofErr w:type="spellStart"/>
-      <w:r>
-        <w:t>Book_id,Book_name</w:t>
-      </w:r>
-      <w:proofErr w:type="spellEnd"/>
-      <w:r>
-        <w:t>)</w:t>
-      </w:r>
-    </w:p>
+    <w:p/>
     <w:p>
       <w:r>
         <w:t xml:space="preserve">   </w:t>
@@ -495,6 +483,36 @@
       <w:r>
         <w:t xml:space="preserve">   </w:t>
       </w:r>
+      <w:r>
+        <w:t xml:space="preserve">PRIMARY </w:t>
+      </w:r>
+      <w:proofErr w:type="gramStart"/>
+      <w:r>
+        <w:t>KEY</w:t>
+      </w:r>
+      <w:r>
+        <w:t>(</w:t>
+      </w:r>
+      <w:proofErr w:type="spellStart"/>
+      <w:proofErr w:type="gramEnd"/>
+      <w:r>
+        <w:t>Mem_Id</w:t>
+      </w:r>
+      <w:proofErr w:type="spellEnd"/>
+      <w:r>
+        <w:t>,</w:t>
+      </w:r>
+      <w:r>
+        <w:t xml:space="preserve">    </w:t>
+      </w:r>
+      <w:proofErr w:type="spellStart"/>
+      <w:r>
+        <w:t>Book_id</w:t>
+      </w:r>
+      <w:proofErr w:type="spellEnd"/>
+      <w:r>
+        <w:t>)</w:t>
+      </w:r>
     </w:p>
     <w:p>
       <w:r>
@@ -722,8 +740,6 @@
       <w:r>
         <w:t>);</w:t>
       </w:r>
-      <w:bookmarkStart w:id="0" w:name="_GoBack"/>
-      <w:bookmarkEnd w:id="0"/>
     </w:p>
     <w:sectPr>
       <w:pgSz w:w="12240" w:h="15840"/>

</xml_diff>

<commit_message>
folder Final_Akif added design & code changed
</commit_message>
<xml_diff>
--- a/Table Schema and Codes/Online Library Table SQL codes.txt.docx
+++ b/Table Schema and Codes/Online Library Table SQL codes.txt.docx
@@ -4,13 +4,8 @@
   <w:body>
     <w:p>
       <w:r>
-        <w:t xml:space="preserve">CREATE DATABASE </w:t>
-      </w:r>
-      <w:proofErr w:type="spellStart"/>
-      <w:r>
-        <w:t>Online_Library</w:t>
-      </w:r>
-      <w:proofErr w:type="spellEnd"/>
+        <w:t>CREATE DATABASE Online_Library</w:t>
+      </w:r>
     </w:p>
     <w:p/>
     <w:p>
@@ -19,11 +14,9 @@
       </w:r>
     </w:p>
     <w:p>
-      <w:proofErr w:type="spellStart"/>
       <w:r>
         <w:t>member_info</w:t>
       </w:r>
-      <w:proofErr w:type="spellEnd"/>
     </w:p>
     <w:p>
       <w:r>
@@ -37,59 +30,22 @@
     </w:p>
     <w:p>
       <w:r>
-        <w:t xml:space="preserve">    </w:t>
-      </w:r>
-      <w:proofErr w:type="spellStart"/>
-      <w:r>
-        <w:t>user_id</w:t>
-      </w:r>
-      <w:proofErr w:type="spellEnd"/>
-      <w:r>
-        <w:t xml:space="preserve"> int PRIMARY KEY,</w:t>
-      </w:r>
-    </w:p>
-    <w:p>
-      <w:r>
-        <w:t xml:space="preserve">    password </w:t>
-      </w:r>
-      <w:proofErr w:type="gramStart"/>
-      <w:r>
-        <w:t>varchar(</w:t>
-      </w:r>
-      <w:proofErr w:type="gramEnd"/>
-      <w:r>
-        <w:t xml:space="preserve">30), </w:t>
-      </w:r>
-    </w:p>
-    <w:p>
-      <w:r>
-        <w:t xml:space="preserve">    name varchar (50</w:t>
-      </w:r>
-      <w:proofErr w:type="gramStart"/>
-      <w:r>
-        <w:t>) ,</w:t>
-      </w:r>
-      <w:proofErr w:type="gramEnd"/>
-    </w:p>
-    <w:p>
-      <w:r>
-        <w:t xml:space="preserve">    </w:t>
-      </w:r>
-      <w:proofErr w:type="spellStart"/>
-      <w:r>
-        <w:t>contact_</w:t>
-      </w:r>
-      <w:proofErr w:type="gramStart"/>
-      <w:r>
-        <w:t>no</w:t>
-      </w:r>
-      <w:proofErr w:type="spellEnd"/>
-      <w:r>
-        <w:t xml:space="preserve">  varchar</w:t>
-      </w:r>
-      <w:proofErr w:type="gramEnd"/>
-      <w:r>
-        <w:t>(20),</w:t>
+        <w:t xml:space="preserve">    user_id int PRIMARY KEY,</w:t>
+      </w:r>
+    </w:p>
+    <w:p>
+      <w:r>
+        <w:t xml:space="preserve">    password varchar(30), </w:t>
+      </w:r>
+    </w:p>
+    <w:p>
+      <w:r>
+        <w:t xml:space="preserve">    name varchar (50) ,</w:t>
+      </w:r>
+    </w:p>
+    <w:p>
+      <w:r>
+        <w:t xml:space="preserve">    contact_no  varchar(20),</w:t>
       </w:r>
     </w:p>
     <w:p>
@@ -99,15 +55,7 @@
     </w:p>
     <w:p>
       <w:r>
-        <w:t xml:space="preserve">    </w:t>
-      </w:r>
-      <w:proofErr w:type="spellStart"/>
-      <w:r>
-        <w:t>mem_exp</w:t>
-      </w:r>
-      <w:proofErr w:type="spellEnd"/>
-      <w:r>
-        <w:t xml:space="preserve"> timestamp</w:t>
+        <w:t xml:space="preserve">    mem_exp timestamp</w:t>
       </w:r>
     </w:p>
     <w:p>
@@ -128,13 +76,8 @@
       </w:r>
     </w:p>
     <w:p>
-      <w:proofErr w:type="spellStart"/>
-      <w:r>
-        <w:t>Admin_info</w:t>
-      </w:r>
-      <w:proofErr w:type="spellEnd"/>
-      <w:r>
-        <w:t xml:space="preserve"> </w:t>
+      <w:r>
+        <w:t xml:space="preserve">Admin_info </w:t>
       </w:r>
     </w:p>
     <w:p>
@@ -149,15 +92,7 @@
     </w:p>
     <w:p>
       <w:r>
-        <w:t xml:space="preserve">    </w:t>
-      </w:r>
-      <w:proofErr w:type="spellStart"/>
-      <w:r>
-        <w:t>user_id</w:t>
-      </w:r>
-      <w:proofErr w:type="spellEnd"/>
-      <w:r>
-        <w:t xml:space="preserve"> </w:t>
+        <w:t xml:space="preserve">    user_id </w:t>
       </w:r>
       <w:r>
         <w:t>varchar (50)</w:t>
@@ -173,36 +108,12 @@
     </w:p>
     <w:p>
       <w:r>
-        <w:t xml:space="preserve">    </w:t>
-      </w:r>
-      <w:proofErr w:type="spellStart"/>
-      <w:r>
-        <w:t>contact_Info</w:t>
-      </w:r>
-      <w:proofErr w:type="spellEnd"/>
-      <w:r>
-        <w:t xml:space="preserve"> </w:t>
-      </w:r>
-      <w:proofErr w:type="gramStart"/>
-      <w:r>
-        <w:t>varchar(</w:t>
-      </w:r>
-      <w:proofErr w:type="gramEnd"/>
-      <w:r>
-        <w:t>20),</w:t>
-      </w:r>
-    </w:p>
-    <w:p>
-      <w:r>
-        <w:t xml:space="preserve">    password </w:t>
-      </w:r>
-      <w:proofErr w:type="gramStart"/>
-      <w:r>
-        <w:t>varchar(</w:t>
-      </w:r>
-      <w:proofErr w:type="gramEnd"/>
-      <w:r>
-        <w:t>30)</w:t>
+        <w:t xml:space="preserve">    contact_Info varchar(20),</w:t>
+      </w:r>
+    </w:p>
+    <w:p>
+      <w:r>
+        <w:t xml:space="preserve">    password varchar(30)</w:t>
       </w:r>
     </w:p>
     <w:p>
@@ -226,11 +137,9 @@
       </w:r>
     </w:p>
     <w:p>
-      <w:proofErr w:type="spellStart"/>
       <w:r>
         <w:t>All_Book_List</w:t>
       </w:r>
-      <w:proofErr w:type="spellEnd"/>
     </w:p>
     <w:p>
       <w:r>
@@ -239,15 +148,7 @@
     </w:p>
     <w:p>
       <w:r>
-        <w:t xml:space="preserve">    </w:t>
-      </w:r>
-      <w:proofErr w:type="spellStart"/>
-      <w:r>
-        <w:t>Book_id</w:t>
-      </w:r>
-      <w:proofErr w:type="spellEnd"/>
-      <w:r>
-        <w:t xml:space="preserve"> in</w:t>
+        <w:t xml:space="preserve">    Book_id in</w:t>
       </w:r>
       <w:r>
         <w:t>t PRIMARY KEY</w:t>
@@ -258,54 +159,22 @@
     </w:p>
     <w:p>
       <w:r>
-        <w:t xml:space="preserve">    </w:t>
-      </w:r>
-      <w:proofErr w:type="spellStart"/>
-      <w:r>
-        <w:t>Book_name</w:t>
-      </w:r>
-      <w:proofErr w:type="spellEnd"/>
-      <w:r>
-        <w:t xml:space="preserve"> varchar (50), </w:t>
-      </w:r>
-    </w:p>
-    <w:p>
-      <w:r>
-        <w:t xml:space="preserve">    Genre </w:t>
-      </w:r>
-      <w:proofErr w:type="gramStart"/>
-      <w:r>
-        <w:t>varchar(</w:t>
-      </w:r>
-      <w:proofErr w:type="gramEnd"/>
-      <w:r>
-        <w:t>20),</w:t>
-      </w:r>
-    </w:p>
-    <w:p>
-      <w:r>
-        <w:t xml:space="preserve">    Author </w:t>
-      </w:r>
-      <w:proofErr w:type="gramStart"/>
-      <w:r>
-        <w:t>varchar(</w:t>
-      </w:r>
-      <w:proofErr w:type="gramEnd"/>
-      <w:r>
-        <w:t>50),</w:t>
-      </w:r>
-    </w:p>
-    <w:p>
-      <w:r>
-        <w:t xml:space="preserve">    </w:t>
-      </w:r>
-      <w:proofErr w:type="spellStart"/>
-      <w:r>
-        <w:t>Year_Of_Publication</w:t>
-      </w:r>
-      <w:proofErr w:type="spellEnd"/>
-      <w:r>
-        <w:t xml:space="preserve"> decimal (9,0), </w:t>
+        <w:t xml:space="preserve">    Book_name varchar (50), </w:t>
+      </w:r>
+    </w:p>
+    <w:p>
+      <w:r>
+        <w:t xml:space="preserve">    Genre varchar(20),</w:t>
+      </w:r>
+    </w:p>
+    <w:p>
+      <w:r>
+        <w:t xml:space="preserve">    Author varchar(50),</w:t>
+      </w:r>
+    </w:p>
+    <w:p>
+      <w:r>
+        <w:t xml:space="preserve">    Year_Of_Publication decimal (9,0), </w:t>
       </w:r>
     </w:p>
     <w:p>
@@ -336,11 +205,9 @@
       </w:r>
     </w:p>
     <w:p>
-      <w:proofErr w:type="spellStart"/>
       <w:r>
         <w:t>Borrowed_Book_List</w:t>
       </w:r>
-      <w:proofErr w:type="spellEnd"/>
     </w:p>
     <w:p>
       <w:r>
@@ -349,96 +216,32 @@
     </w:p>
     <w:p>
       <w:r>
-        <w:t xml:space="preserve">    </w:t>
-      </w:r>
-      <w:proofErr w:type="spellStart"/>
-      <w:r>
-        <w:t>Mem_Id</w:t>
-      </w:r>
-      <w:proofErr w:type="spellEnd"/>
-      <w:r>
-        <w:t xml:space="preserve"> int,</w:t>
-      </w:r>
-    </w:p>
-    <w:p>
-      <w:r>
-        <w:t xml:space="preserve">    </w:t>
-      </w:r>
-      <w:proofErr w:type="spellStart"/>
-      <w:r>
-        <w:t>Book_id</w:t>
-      </w:r>
-      <w:proofErr w:type="spellEnd"/>
-      <w:r>
-        <w:t xml:space="preserve"> int, </w:t>
-      </w:r>
-    </w:p>
-    <w:p>
-      <w:r>
-        <w:t xml:space="preserve">    </w:t>
-      </w:r>
-      <w:proofErr w:type="spellStart"/>
-      <w:r>
-        <w:t>Book_Name</w:t>
-      </w:r>
-      <w:proofErr w:type="spellEnd"/>
-      <w:r>
-        <w:t xml:space="preserve"> varchar (50), </w:t>
-      </w:r>
-    </w:p>
-    <w:p>
-      <w:r>
-        <w:t xml:space="preserve">    </w:t>
-      </w:r>
-      <w:proofErr w:type="spellStart"/>
-      <w:r>
-        <w:t>Issue_date</w:t>
-      </w:r>
-      <w:proofErr w:type="spellEnd"/>
-      <w:r>
-        <w:t xml:space="preserve"> timestamp, </w:t>
-      </w:r>
-    </w:p>
-    <w:p>
-      <w:r>
-        <w:t xml:space="preserve">    </w:t>
-      </w:r>
-      <w:proofErr w:type="spellStart"/>
-      <w:r>
-        <w:t>Return_date</w:t>
-      </w:r>
-      <w:proofErr w:type="spellEnd"/>
-      <w:r>
-        <w:t xml:space="preserve"> timestamp</w:t>
-      </w:r>
-    </w:p>
-    <w:p>
-      <w:r>
-        <w:t xml:space="preserve">    primary key </w:t>
-      </w:r>
-      <w:proofErr w:type="gramStart"/>
-      <w:r>
-        <w:t xml:space="preserve">(  </w:t>
-      </w:r>
-      <w:proofErr w:type="gramEnd"/>
-      <w:r>
-        <w:t xml:space="preserve"> </w:t>
-      </w:r>
-      <w:proofErr w:type="spellStart"/>
-      <w:r>
-        <w:t>Mem_Id</w:t>
-      </w:r>
-      <w:proofErr w:type="spellEnd"/>
-      <w:r>
-        <w:t xml:space="preserve"> int, </w:t>
-      </w:r>
-      <w:proofErr w:type="spellStart"/>
-      <w:r>
-        <w:t>Book_id</w:t>
-      </w:r>
-      <w:proofErr w:type="spellEnd"/>
-      <w:r>
-        <w:t xml:space="preserve"> int)</w:t>
+        <w:t xml:space="preserve">    Mem_Id int,</w:t>
+      </w:r>
+    </w:p>
+    <w:p>
+      <w:r>
+        <w:t xml:space="preserve">    Book_id int, </w:t>
+      </w:r>
+    </w:p>
+    <w:p>
+      <w:r>
+        <w:t xml:space="preserve">    Book_Name varchar (50), </w:t>
+      </w:r>
+    </w:p>
+    <w:p>
+      <w:r>
+        <w:t xml:space="preserve">    Issue_date timestamp, </w:t>
+      </w:r>
+    </w:p>
+    <w:p>
+      <w:r>
+        <w:t xml:space="preserve">    Return_date timestamp</w:t>
+      </w:r>
+    </w:p>
+    <w:p>
+      <w:r>
+        <w:t xml:space="preserve">    primary key (   Mem_Id int, Book_id int)</w:t>
       </w:r>
     </w:p>
     <w:p>
@@ -458,12 +261,10 @@
       </w:r>
     </w:p>
     <w:p>
-      <w:proofErr w:type="spellStart"/>
       <w:r>
         <w:lastRenderedPageBreak/>
-        <w:t>Ordered_Book_List_Admin</w:t>
-      </w:r>
-      <w:proofErr w:type="spellEnd"/>
+        <w:t>CREATE TABLE ordered_book_list_admin</w:t>
+      </w:r>
     </w:p>
     <w:p>
       <w:r>
@@ -472,93 +273,49 @@
     </w:p>
     <w:p>
       <w:r>
+        <w:t xml:space="preserve">   Admin_id varchar (50) , </w:t>
+      </w:r>
+    </w:p>
+    <w:p>
+      <w:r>
+        <w:t xml:space="preserve">   Book_id int, </w:t>
+      </w:r>
+    </w:p>
+    <w:p>
+      <w:r>
+        <w:t xml:space="preserve">   Publisher_Id int,</w:t>
+      </w:r>
+    </w:p>
+    <w:p>
+      <w:r>
+        <w:t xml:space="preserve">   Book_Name varchar (50),</w:t>
+      </w:r>
+    </w:p>
+    <w:p>
+      <w:r>
+        <w:t xml:space="preserve">   Arrival_date varchar (50),</w:t>
+      </w:r>
+    </w:p>
+    <w:p>
+      <w:r>
+        <w:t xml:space="preserve">   Ordered_date varchar (50),</w:t>
+      </w:r>
+    </w:p>
+    <w:p>
+      <w:r>
+        <w:t xml:space="preserve">   primary key  (Admin_id , Book_id)</w:t>
+      </w:r>
+    </w:p>
+    <w:p>
+      <w:r>
         <w:t xml:space="preserve">   </w:t>
       </w:r>
-      <w:proofErr w:type="spellStart"/>
-      <w:r>
-        <w:t>Admin_id</w:t>
-      </w:r>
-      <w:proofErr w:type="spellEnd"/>
-      <w:r>
-        <w:t xml:space="preserve"> int PRIMARY KEY, </w:t>
-      </w:r>
-    </w:p>
-    <w:p>
-      <w:r>
-        <w:t xml:space="preserve">   </w:t>
-      </w:r>
-      <w:proofErr w:type="spellStart"/>
-      <w:r>
-        <w:t>Book_id</w:t>
-      </w:r>
-      <w:proofErr w:type="spellEnd"/>
-      <w:r>
-        <w:t xml:space="preserve"> int, </w:t>
-      </w:r>
-    </w:p>
-    <w:p>
-      <w:r>
-        <w:t xml:space="preserve">   </w:t>
-      </w:r>
-      <w:proofErr w:type="spellStart"/>
-      <w:r>
-        <w:t>Publisher_Id</w:t>
-      </w:r>
-      <w:proofErr w:type="spellEnd"/>
-      <w:r>
-        <w:t xml:space="preserve"> int,</w:t>
-      </w:r>
-    </w:p>
-    <w:p>
-      <w:r>
-        <w:t xml:space="preserve">   </w:t>
-      </w:r>
-      <w:proofErr w:type="spellStart"/>
-      <w:r>
-        <w:t>Book_Name</w:t>
-      </w:r>
-      <w:proofErr w:type="spellEnd"/>
-      <w:r>
-        <w:t xml:space="preserve"> varchar (50),</w:t>
-      </w:r>
-    </w:p>
-    <w:p>
-      <w:r>
-        <w:t xml:space="preserve">   </w:t>
-      </w:r>
-      <w:proofErr w:type="spellStart"/>
-      <w:r>
-        <w:t>Arrival_date</w:t>
-      </w:r>
-      <w:proofErr w:type="spellEnd"/>
-      <w:r>
-        <w:t xml:space="preserve"> timestamp,</w:t>
-      </w:r>
-    </w:p>
-    <w:p>
-      <w:r>
-        <w:t xml:space="preserve">   </w:t>
-      </w:r>
-      <w:proofErr w:type="spellStart"/>
-      <w:r>
-        <w:t>Ordered_date</w:t>
-      </w:r>
-      <w:proofErr w:type="spellEnd"/>
-      <w:r>
-        <w:t xml:space="preserve"> timestamp</w:t>
-      </w:r>
-    </w:p>
-    <w:p>
-      <w:r>
-        <w:t xml:space="preserve">   </w:t>
-      </w:r>
     </w:p>
     <w:p>
       <w:r>
         <w:t>);</w:t>
       </w:r>
     </w:p>
-    <w:p/>
     <w:p>
       <w:r>
         <w:t xml:space="preserve">CREATE TABLE </w:t>
@@ -576,36 +333,12 @@
     </w:p>
     <w:p>
       <w:r>
-        <w:t xml:space="preserve">    </w:t>
-      </w:r>
-      <w:proofErr w:type="spellStart"/>
-      <w:r>
-        <w:t>Publisher_Id</w:t>
-      </w:r>
-      <w:proofErr w:type="spellEnd"/>
-      <w:r>
-        <w:t xml:space="preserve"> </w:t>
-      </w:r>
-      <w:proofErr w:type="gramStart"/>
-      <w:r>
-        <w:t>int ,</w:t>
-      </w:r>
-      <w:proofErr w:type="gramEnd"/>
-      <w:r>
-        <w:t xml:space="preserve"> </w:t>
-      </w:r>
-    </w:p>
-    <w:p>
-      <w:r>
-        <w:t xml:space="preserve">    </w:t>
-      </w:r>
-      <w:proofErr w:type="spellStart"/>
-      <w:r>
-        <w:t>Publisher_Name</w:t>
-      </w:r>
-      <w:proofErr w:type="spellEnd"/>
-      <w:r>
-        <w:t xml:space="preserve"> varchar (30), </w:t>
+        <w:t xml:space="preserve">    Publisher_Id int , </w:t>
+      </w:r>
+    </w:p>
+    <w:p>
+      <w:r>
+        <w:t xml:space="preserve">    Publisher_Name varchar (30), </w:t>
       </w:r>
     </w:p>
     <w:p>
@@ -615,20 +348,7 @@
     </w:p>
     <w:p>
       <w:r>
-        <w:t xml:space="preserve">    primary </w:t>
-      </w:r>
-      <w:proofErr w:type="gramStart"/>
-      <w:r>
-        <w:t>key(</w:t>
-      </w:r>
-      <w:proofErr w:type="spellStart"/>
-      <w:proofErr w:type="gramEnd"/>
-      <w:r>
-        <w:t>Publisher_Id,Publisher_Name</w:t>
-      </w:r>
-      <w:proofErr w:type="spellEnd"/>
-      <w:r>
-        <w:t>)</w:t>
+        <w:t xml:space="preserve">    primary key(Publisher_Id,Publisher_Name)</w:t>
       </w:r>
     </w:p>
     <w:p>

</xml_diff>